<commit_message>
I2S wiring Left Right microphone
</commit_message>
<xml_diff>
--- a/NucleHal/NucleoHal/Nucleo/446RE I2S Wiring.docx
+++ b/NucleHal/NucleoHal/Nucleo/446RE I2S Wiring.docx
@@ -107,21 +107,84 @@
         </w:drawing>
       </w:r>
     </w:p>
+    <w:p>
+      <w:r>
+        <w:br w:type="page"/>
+      </w:r>
+    </w:p>
+    <w:p>
+      <w:r>
+        <w:rPr>
+          <w:noProof/>
+        </w:rPr>
+        <w:lastRenderedPageBreak/>
+        <w:drawing>
+          <wp:inline distT="0" distB="0" distL="0" distR="0" wp14:anchorId="76EA4EA8">
+            <wp:extent cx="5743575" cy="4805132"/>
+            <wp:effectExtent l="0" t="0" r="0" b="0"/>
+            <wp:docPr id="6" name="Picture 6"/>
+            <wp:cNvGraphicFramePr>
+              <a:graphicFrameLocks xmlns:a="http://schemas.openxmlformats.org/drawingml/2006/main" noChangeAspect="1"/>
+            </wp:cNvGraphicFramePr>
+            <a:graphic xmlns:a="http://schemas.openxmlformats.org/drawingml/2006/main">
+              <a:graphicData uri="http://schemas.openxmlformats.org/drawingml/2006/picture">
+                <pic:pic xmlns:pic="http://schemas.openxmlformats.org/drawingml/2006/picture">
+                  <pic:nvPicPr>
+                    <pic:cNvPr id="0" name="Picture 3"/>
+                    <pic:cNvPicPr>
+                      <a:picLocks noChangeAspect="1" noChangeArrowheads="1"/>
+                    </pic:cNvPicPr>
+                  </pic:nvPicPr>
+                  <pic:blipFill>
+                    <a:blip r:embed="rId7">
+                      <a:extLst>
+                        <a:ext uri="{28A0092B-C50C-407E-A947-70E740481C1C}">
+                          <a14:useLocalDpi xmlns:a14="http://schemas.microsoft.com/office/drawing/2010/main" val="0"/>
+                        </a:ext>
+                      </a:extLst>
+                    </a:blip>
+                    <a:srcRect/>
+                    <a:stretch>
+                      <a:fillRect/>
+                    </a:stretch>
+                  </pic:blipFill>
+                  <pic:spPr bwMode="auto">
+                    <a:xfrm>
+                      <a:off x="0" y="0"/>
+                      <a:ext cx="5768480" cy="4825967"/>
+                    </a:xfrm>
+                    <a:prstGeom prst="rect">
+                      <a:avLst/>
+                    </a:prstGeom>
+                    <a:noFill/>
+                  </pic:spPr>
+                </pic:pic>
+              </a:graphicData>
+            </a:graphic>
+          </wp:inline>
+        </w:drawing>
+      </w:r>
+    </w:p>
+    <w:p/>
     <w:tbl>
       <w:tblPr>
         <w:tblStyle w:val="TableGrid"/>
-        <w:tblW w:w="2142" w:type="pct"/>
+        <w:tblW w:w="5000" w:type="pct"/>
         <w:tblLook w:val="04A0" w:firstRow="1" w:lastRow="0" w:firstColumn="1" w:lastColumn="0" w:noHBand="0" w:noVBand="1"/>
       </w:tblPr>
       <w:tblGrid>
-        <w:gridCol w:w="1336"/>
-        <w:gridCol w:w="1335"/>
-        <w:gridCol w:w="1335"/>
+        <w:gridCol w:w="1048"/>
+        <w:gridCol w:w="1045"/>
+        <w:gridCol w:w="1045"/>
+        <w:gridCol w:w="1554"/>
+        <w:gridCol w:w="1554"/>
+        <w:gridCol w:w="1554"/>
+        <w:gridCol w:w="1550"/>
       </w:tblGrid>
       <w:tr>
         <w:tc>
           <w:tcPr>
-            <w:tcW w:w="1667" w:type="pct"/>
+            <w:tcW w:w="560" w:type="pct"/>
           </w:tcPr>
           <w:p>
             <w:r>
@@ -131,7 +194,7 @@
         </w:tc>
         <w:tc>
           <w:tcPr>
-            <w:tcW w:w="1666" w:type="pct"/>
+            <w:tcW w:w="559" w:type="pct"/>
           </w:tcPr>
           <w:p>
             <w:r>
@@ -141,19 +204,61 @@
         </w:tc>
         <w:tc>
           <w:tcPr>
-            <w:tcW w:w="1666" w:type="pct"/>
+            <w:tcW w:w="559" w:type="pct"/>
           </w:tcPr>
           <w:p>
             <w:r>
               <w:t>Signal</w:t>
             </w:r>
+          </w:p>
+        </w:tc>
+        <w:tc>
+          <w:tcPr>
+            <w:tcW w:w="831" w:type="pct"/>
+          </w:tcPr>
+          <w:p>
+            <w:r>
+              <w:t>446RE</w:t>
+            </w:r>
+          </w:p>
+        </w:tc>
+        <w:tc>
+          <w:tcPr>
+            <w:tcW w:w="831" w:type="pct"/>
+          </w:tcPr>
+          <w:p>
+            <w:r>
+              <w:t>I2S1 446RE</w:t>
+            </w:r>
+          </w:p>
+        </w:tc>
+        <w:tc>
+          <w:tcPr>
+            <w:tcW w:w="831" w:type="pct"/>
+          </w:tcPr>
+          <w:p>
+            <w:r>
+              <w:t>Arduino</w:t>
+            </w:r>
+          </w:p>
+        </w:tc>
+        <w:tc>
+          <w:tcPr>
+            <w:tcW w:w="829" w:type="pct"/>
+          </w:tcPr>
+          <w:p>
+            <w:proofErr w:type="spellStart"/>
+            <w:r>
+              <w:t>Morpho</w:t>
+            </w:r>
+            <w:proofErr w:type="spellEnd"/>
           </w:p>
         </w:tc>
       </w:tr>
       <w:tr>
         <w:tc>
           <w:tcPr>
-            <w:tcW w:w="1667" w:type="pct"/>
+            <w:tcW w:w="560" w:type="pct"/>
           </w:tcPr>
           <w:p>
             <w:r>
@@ -163,7 +268,7 @@
         </w:tc>
         <w:tc>
           <w:tcPr>
-            <w:tcW w:w="1666" w:type="pct"/>
+            <w:tcW w:w="559" w:type="pct"/>
           </w:tcPr>
           <w:p>
             <w:r>
@@ -173,11 +278,51 @@
         </w:tc>
         <w:tc>
           <w:tcPr>
-            <w:tcW w:w="1666" w:type="pct"/>
+            <w:tcW w:w="559" w:type="pct"/>
           </w:tcPr>
           <w:p>
             <w:r>
               <w:t>Data</w:t>
+            </w:r>
+          </w:p>
+        </w:tc>
+        <w:tc>
+          <w:tcPr>
+            <w:tcW w:w="831" w:type="pct"/>
+          </w:tcPr>
+          <w:p>
+            <w:r>
+              <w:t>PA7</w:t>
+            </w:r>
+          </w:p>
+        </w:tc>
+        <w:tc>
+          <w:tcPr>
+            <w:tcW w:w="831" w:type="pct"/>
+          </w:tcPr>
+          <w:p>
+            <w:r>
+              <w:t>I2S1_SD</w:t>
+            </w:r>
+          </w:p>
+        </w:tc>
+        <w:tc>
+          <w:tcPr>
+            <w:tcW w:w="831" w:type="pct"/>
+          </w:tcPr>
+          <w:p>
+            <w:r>
+              <w:t>CN5-4</w:t>
+            </w:r>
+          </w:p>
+        </w:tc>
+        <w:tc>
+          <w:tcPr>
+            <w:tcW w:w="829" w:type="pct"/>
+          </w:tcPr>
+          <w:p>
+            <w:r>
+              <w:t>CN10-15</w:t>
             </w:r>
           </w:p>
         </w:tc>
@@ -185,7 +330,7 @@
       <w:tr>
         <w:tc>
           <w:tcPr>
-            <w:tcW w:w="1667" w:type="pct"/>
+            <w:tcW w:w="560" w:type="pct"/>
           </w:tcPr>
           <w:p>
             <w:r>
@@ -195,7 +340,7 @@
         </w:tc>
         <w:tc>
           <w:tcPr>
-            <w:tcW w:w="1666" w:type="pct"/>
+            <w:tcW w:w="559" w:type="pct"/>
           </w:tcPr>
           <w:p>
             <w:r>
@@ -205,11 +350,51 @@
         </w:tc>
         <w:tc>
           <w:tcPr>
-            <w:tcW w:w="1666" w:type="pct"/>
+            <w:tcW w:w="559" w:type="pct"/>
           </w:tcPr>
           <w:p>
             <w:r>
               <w:t>Clock</w:t>
+            </w:r>
+          </w:p>
+        </w:tc>
+        <w:tc>
+          <w:tcPr>
+            <w:tcW w:w="831" w:type="pct"/>
+          </w:tcPr>
+          <w:p>
+            <w:r>
+              <w:t>PA5</w:t>
+            </w:r>
+          </w:p>
+        </w:tc>
+        <w:tc>
+          <w:tcPr>
+            <w:tcW w:w="831" w:type="pct"/>
+          </w:tcPr>
+          <w:p>
+            <w:r>
+              <w:t>I2S1_CK</w:t>
+            </w:r>
+          </w:p>
+        </w:tc>
+        <w:tc>
+          <w:tcPr>
+            <w:tcW w:w="831" w:type="pct"/>
+          </w:tcPr>
+          <w:p>
+            <w:r>
+              <w:t>CN5-6</w:t>
+            </w:r>
+          </w:p>
+        </w:tc>
+        <w:tc>
+          <w:tcPr>
+            <w:tcW w:w="829" w:type="pct"/>
+          </w:tcPr>
+          <w:p>
+            <w:r>
+              <w:t>CN10-11</w:t>
             </w:r>
           </w:p>
         </w:tc>
@@ -217,7 +402,7 @@
       <w:tr>
         <w:tc>
           <w:tcPr>
-            <w:tcW w:w="1667" w:type="pct"/>
+            <w:tcW w:w="560" w:type="pct"/>
           </w:tcPr>
           <w:p>
             <w:r>
@@ -227,7 +412,7 @@
         </w:tc>
         <w:tc>
           <w:tcPr>
-            <w:tcW w:w="1666" w:type="pct"/>
+            <w:tcW w:w="559" w:type="pct"/>
           </w:tcPr>
           <w:p>
             <w:r>
@@ -237,11 +422,51 @@
         </w:tc>
         <w:tc>
           <w:tcPr>
-            <w:tcW w:w="1666" w:type="pct"/>
+            <w:tcW w:w="559" w:type="pct"/>
           </w:tcPr>
           <w:p>
             <w:r>
               <w:t>Chip select</w:t>
+            </w:r>
+          </w:p>
+        </w:tc>
+        <w:tc>
+          <w:tcPr>
+            <w:tcW w:w="831" w:type="pct"/>
+          </w:tcPr>
+          <w:p>
+            <w:r>
+              <w:t>PA4</w:t>
+            </w:r>
+          </w:p>
+        </w:tc>
+        <w:tc>
+          <w:tcPr>
+            <w:tcW w:w="831" w:type="pct"/>
+          </w:tcPr>
+          <w:p>
+            <w:r>
+              <w:t>I2S1_WS</w:t>
+            </w:r>
+          </w:p>
+        </w:tc>
+        <w:tc>
+          <w:tcPr>
+            <w:tcW w:w="831" w:type="pct"/>
+          </w:tcPr>
+          <w:p>
+            <w:r>
+              <w:t>CN8-3</w:t>
+            </w:r>
+          </w:p>
+        </w:tc>
+        <w:tc>
+          <w:tcPr>
+            <w:tcW w:w="829" w:type="pct"/>
+          </w:tcPr>
+          <w:p>
+            <w:r>
+              <w:t>CN7-32</w:t>
             </w:r>
           </w:p>
         </w:tc>
@@ -249,7 +474,7 @@
       <w:tr>
         <w:tc>
           <w:tcPr>
-            <w:tcW w:w="1667" w:type="pct"/>
+            <w:tcW w:w="560" w:type="pct"/>
           </w:tcPr>
           <w:p>
             <w:r>
@@ -259,7 +484,7 @@
         </w:tc>
         <w:tc>
           <w:tcPr>
-            <w:tcW w:w="1666" w:type="pct"/>
+            <w:tcW w:w="559" w:type="pct"/>
           </w:tcPr>
           <w:p>
             <w:r>
@@ -269,11 +494,45 @@
         </w:tc>
         <w:tc>
           <w:tcPr>
-            <w:tcW w:w="1666" w:type="pct"/>
+            <w:tcW w:w="559" w:type="pct"/>
           </w:tcPr>
           <w:p>
             <w:r>
               <w:t>Power</w:t>
+            </w:r>
+          </w:p>
+        </w:tc>
+        <w:tc>
+          <w:tcPr>
+            <w:tcW w:w="831" w:type="pct"/>
+          </w:tcPr>
+          <w:p/>
+        </w:tc>
+        <w:tc>
+          <w:tcPr>
+            <w:tcW w:w="831" w:type="pct"/>
+          </w:tcPr>
+          <w:p/>
+        </w:tc>
+        <w:tc>
+          <w:tcPr>
+            <w:tcW w:w="831" w:type="pct"/>
+          </w:tcPr>
+          <w:p>
+            <w:r>
+              <w:t>CN6-4</w:t>
+            </w:r>
+            <w:bookmarkStart w:id="0" w:name="_GoBack"/>
+            <w:bookmarkEnd w:id="0"/>
+          </w:p>
+        </w:tc>
+        <w:tc>
+          <w:tcPr>
+            <w:tcW w:w="829" w:type="pct"/>
+          </w:tcPr>
+          <w:p>
+            <w:r>
+              <w:t>CN7-16</w:t>
             </w:r>
           </w:p>
         </w:tc>
@@ -281,7 +540,7 @@
       <w:tr>
         <w:tc>
           <w:tcPr>
-            <w:tcW w:w="1667" w:type="pct"/>
+            <w:tcW w:w="560" w:type="pct"/>
           </w:tcPr>
           <w:p>
             <w:r>
@@ -291,7 +550,7 @@
         </w:tc>
         <w:tc>
           <w:tcPr>
-            <w:tcW w:w="1666" w:type="pct"/>
+            <w:tcW w:w="559" w:type="pct"/>
           </w:tcPr>
           <w:p>
             <w:r>
@@ -301,19 +560,51 @@
         </w:tc>
         <w:tc>
           <w:tcPr>
-            <w:tcW w:w="1666" w:type="pct"/>
+            <w:tcW w:w="559" w:type="pct"/>
           </w:tcPr>
           <w:p>
             <w:r>
               <w:t>Left or Right</w:t>
             </w:r>
           </w:p>
+        </w:tc>
+        <w:tc>
+          <w:tcPr>
+            <w:tcW w:w="831" w:type="pct"/>
+          </w:tcPr>
+          <w:p>
+            <w:r>
+              <w:t>L=GND</w:t>
+            </w:r>
+          </w:p>
+        </w:tc>
+        <w:tc>
+          <w:tcPr>
+            <w:tcW w:w="831" w:type="pct"/>
+          </w:tcPr>
+          <w:p>
+            <w:r>
+              <w:t>R=VDD</w:t>
+            </w:r>
+          </w:p>
+        </w:tc>
+        <w:tc>
+          <w:tcPr>
+            <w:tcW w:w="831" w:type="pct"/>
+          </w:tcPr>
+          <w:p/>
+        </w:tc>
+        <w:tc>
+          <w:tcPr>
+            <w:tcW w:w="829" w:type="pct"/>
+          </w:tcPr>
+          <w:p/>
         </w:tc>
       </w:tr>
       <w:tr>
         <w:tc>
           <w:tcPr>
-            <w:tcW w:w="1667" w:type="pct"/>
+            <w:tcW w:w="560" w:type="pct"/>
           </w:tcPr>
           <w:p>
             <w:r>
@@ -323,7 +614,7 @@
         </w:tc>
         <w:tc>
           <w:tcPr>
-            <w:tcW w:w="1666" w:type="pct"/>
+            <w:tcW w:w="559" w:type="pct"/>
           </w:tcPr>
           <w:p>
             <w:r>
@@ -333,16 +624,64 @@
         </w:tc>
         <w:tc>
           <w:tcPr>
-            <w:tcW w:w="1666" w:type="pct"/>
+            <w:tcW w:w="559" w:type="pct"/>
           </w:tcPr>
           <w:p>
             <w:r>
               <w:t>Ground</w:t>
+            </w:r>
+          </w:p>
+        </w:tc>
+        <w:tc>
+          <w:tcPr>
+            <w:tcW w:w="831" w:type="pct"/>
+          </w:tcPr>
+          <w:p/>
+        </w:tc>
+        <w:tc>
+          <w:tcPr>
+            <w:tcW w:w="831" w:type="pct"/>
+          </w:tcPr>
+          <w:p/>
+        </w:tc>
+        <w:tc>
+          <w:tcPr>
+            <w:tcW w:w="831" w:type="pct"/>
+          </w:tcPr>
+          <w:p>
+            <w:r>
+              <w:t>CN6-6</w:t>
+            </w:r>
+          </w:p>
+          <w:p>
+            <w:r>
+              <w:t>CN6-7</w:t>
+            </w:r>
+          </w:p>
+        </w:tc>
+        <w:tc>
+          <w:tcPr>
+            <w:tcW w:w="829" w:type="pct"/>
+          </w:tcPr>
+          <w:p>
+            <w:r>
+              <w:t>CN7-20</w:t>
+            </w:r>
+          </w:p>
+          <w:p>
+            <w:r>
+              <w:t>CN7-22</w:t>
             </w:r>
           </w:p>
         </w:tc>
       </w:tr>
     </w:tbl>
+    <w:p/>
+    <w:p>
+      <w:r>
+        <w:br w:type="page"/>
+      </w:r>
+    </w:p>
     <w:p>
       <w:r>
         <w:lastRenderedPageBreak/>
@@ -370,7 +709,7 @@
                     <pic:cNvPicPr/>
                   </pic:nvPicPr>
                   <pic:blipFill rotWithShape="1">
-                    <a:blip r:embed="rId7"/>
+                    <a:blip r:embed="rId8"/>
                     <a:srcRect l="30609" t="14253" r="24840" b="1368"/>
                     <a:stretch/>
                   </pic:blipFill>
@@ -419,7 +758,7 @@
                     <pic:cNvPicPr/>
                   </pic:nvPicPr>
                   <pic:blipFill>
-                    <a:blip r:embed="rId8"/>
+                    <a:blip r:embed="rId9"/>
                     <a:stretch>
                       <a:fillRect/>
                     </a:stretch>
@@ -466,7 +805,7 @@
                     </pic:cNvPicPr>
                   </pic:nvPicPr>
                   <pic:blipFill>
-                    <a:blip r:embed="rId9">
+                    <a:blip r:embed="rId10">
                       <a:extLst>
                         <a:ext uri="{28A0092B-C50C-407E-A947-70E740481C1C}">
                           <a14:useLocalDpi xmlns:a14="http://schemas.microsoft.com/office/drawing/2010/main" val="0"/>
@@ -519,7 +858,7 @@
                     </pic:cNvPicPr>
                   </pic:nvPicPr>
                   <pic:blipFill rotWithShape="1">
-                    <a:blip r:embed="rId10">
+                    <a:blip r:embed="rId11">
                       <a:extLst>
                         <a:ext uri="{28A0092B-C50C-407E-A947-70E740481C1C}">
                           <a14:useLocalDpi xmlns:a14="http://schemas.microsoft.com/office/drawing/2010/main" val="0"/>
@@ -555,8 +894,6 @@
       </w:r>
     </w:p>
     <w:p>
-      <w:bookmarkStart w:id="0" w:name="_GoBack"/>
-      <w:bookmarkEnd w:id="0"/>
       <w:r>
         <w:rPr>
           <w:noProof/>
@@ -585,7 +922,7 @@
                     <pic:cNvPicPr/>
                   </pic:nvPicPr>
                   <pic:blipFill rotWithShape="1">
-                    <a:blip r:embed="rId11" cstate="print">
+                    <a:blip r:embed="rId12" cstate="print">
                       <a:extLst>
                         <a:ext uri="{28A0092B-C50C-407E-A947-70E740481C1C}">
                           <a14:useLocalDpi xmlns:a14="http://schemas.microsoft.com/office/drawing/2010/main" val="0"/>
@@ -834,13 +1171,7 @@
           </w:tcPr>
           <w:p>
             <w:r>
-              <w:t>I2S</w:t>
-            </w:r>
-            <w:r>
-              <w:t>2</w:t>
-            </w:r>
-            <w:r>
-              <w:t>_SD</w:t>
+              <w:t>I2S2_SD</w:t>
             </w:r>
           </w:p>
         </w:tc>
@@ -882,13 +1213,7 @@
           </w:tcPr>
           <w:p>
             <w:r>
-              <w:t>I2S</w:t>
-            </w:r>
-            <w:r>
-              <w:t>2</w:t>
-            </w:r>
-            <w:r>
-              <w:t>_CK</w:t>
+              <w:t>I2S2_CK</w:t>
             </w:r>
           </w:p>
         </w:tc>
@@ -930,13 +1255,7 @@
           </w:tcPr>
           <w:p>
             <w:r>
-              <w:t>I2S</w:t>
-            </w:r>
-            <w:r>
-              <w:t>2</w:t>
-            </w:r>
-            <w:r>
-              <w:t>_WS</w:t>
+              <w:t>I2S2_WS</w:t>
             </w:r>
           </w:p>
         </w:tc>
@@ -974,13 +1293,7 @@
           </w:tcPr>
           <w:p>
             <w:r>
-              <w:t>I2S</w:t>
-            </w:r>
-            <w:r>
-              <w:t>3</w:t>
-            </w:r>
-            <w:r>
-              <w:t>_SD</w:t>
+              <w:t>I2S3_SD</w:t>
             </w:r>
           </w:p>
         </w:tc>
@@ -1022,13 +1335,7 @@
           </w:tcPr>
           <w:p>
             <w:r>
-              <w:t>I2S</w:t>
-            </w:r>
-            <w:r>
-              <w:t>3</w:t>
-            </w:r>
-            <w:r>
-              <w:t>_CK</w:t>
+              <w:t>I2S3_CK</w:t>
             </w:r>
           </w:p>
         </w:tc>
@@ -1066,13 +1373,7 @@
           </w:tcPr>
           <w:p>
             <w:r>
-              <w:t>I2S</w:t>
-            </w:r>
-            <w:r>
-              <w:t>3</w:t>
-            </w:r>
-            <w:r>
-              <w:t>_WS</w:t>
+              <w:t>I2S3_WS</w:t>
             </w:r>
           </w:p>
         </w:tc>
@@ -1814,7 +2115,7 @@
 </file>
 
 <file path=customXml/itemProps1.xml><?xml version="1.0" encoding="utf-8"?>
-<ds:datastoreItem xmlns:ds="http://schemas.openxmlformats.org/officeDocument/2006/customXml" ds:itemID="{6570EAA8-BF9B-4896-ABBF-C8F0DCFA4C12}">
+<ds:datastoreItem xmlns:ds="http://schemas.openxmlformats.org/officeDocument/2006/customXml" ds:itemID="{5D042941-1710-4F59-BF74-CC3D1E050B99}">
   <ds:schemaRefs>
     <ds:schemaRef ds:uri="http://schemas.openxmlformats.org/officeDocument/2006/bibliography"/>
   </ds:schemaRefs>

</xml_diff>